<commit_message>
Updated Diary, little edites in the Project Plan Document, and completed the Game Design Document (GDD).
</commit_message>
<xml_diff>
--- a/Documents/Project Plan.docx
+++ b/Documents/Project Plan.docx
@@ -67,23 +67,7 @@
           <w:sz w:val="40"/>
           <w:szCs w:val="40"/>
         </w:rPr>
-        <w:t>M</w:t>
-      </w:r>
-      <w:r>
-        <w:rPr>
-          <w:rFonts w:asciiTheme="majorBidi" w:hAnsiTheme="majorBidi" w:cstheme="majorBidi"/>
-          <w:sz w:val="40"/>
-          <w:szCs w:val="40"/>
-        </w:rPr>
-        <w:t xml:space="preserve">ohammad </w:t>
-      </w:r>
-      <w:r>
-        <w:rPr>
-          <w:rFonts w:asciiTheme="majorBidi" w:hAnsiTheme="majorBidi" w:cstheme="majorBidi"/>
-          <w:sz w:val="40"/>
-          <w:szCs w:val="40"/>
-        </w:rPr>
-        <w:t>Ibrahim Salman</w:t>
+        <w:t>Mohammad Ibrahim Salman</w:t>
       </w:r>
     </w:p>
     <w:p>
@@ -219,15 +203,7 @@
           <w:sz w:val="40"/>
           <w:szCs w:val="40"/>
         </w:rPr>
-        <w:t>Royal Holloway, University of Londo</w:t>
-      </w:r>
-      <w:r>
-        <w:rPr>
-          <w:rFonts w:asciiTheme="majorBidi" w:hAnsiTheme="majorBidi" w:cstheme="majorBidi"/>
-          <w:sz w:val="40"/>
-          <w:szCs w:val="40"/>
-        </w:rPr>
-        <w:t>n</w:t>
+        <w:t>Royal Holloway, University of London</w:t>
       </w:r>
     </w:p>
     <w:p>
@@ -307,8 +283,6 @@
           <w:u w:val="single"/>
         </w:rPr>
       </w:pPr>
-      <w:bookmarkStart w:id="0" w:name="_GoBack"/>
-      <w:bookmarkEnd w:id="0"/>
       <w:r>
         <w:rPr>
           <w:rFonts w:ascii="Lucida Fax" w:hAnsi="Lucida Fax"/>
@@ -2184,7 +2158,16 @@
           <w:rFonts w:ascii="Lucida Fax" w:hAnsi="Lucida Fax"/>
           <w:u w:val="single"/>
         </w:rPr>
-        <w:t>Chapter 4: References</w:t>
+        <w:t>Chapter 4: B</w:t>
+      </w:r>
+      <w:bookmarkStart w:id="0" w:name="_GoBack"/>
+      <w:bookmarkEnd w:id="0"/>
+      <w:r>
+        <w:rPr>
+          <w:rFonts w:ascii="Lucida Fax" w:hAnsi="Lucida Fax"/>
+          <w:u w:val="single"/>
+        </w:rPr>
+        <w:t>ibliography</w:t>
       </w:r>
     </w:p>
     <w:p/>

</xml_diff>